<commit_message>
Avance en taller de estrategia gerencial Amazon
</commit_message>
<xml_diff>
--- a/Jorge Luis Pineda Montagut/taller estrategia gerencial.docx
+++ b/Jorge Luis Pineda Montagut/taller estrategia gerencial.docx
@@ -49,7 +49,6 @@
           <w:ilvl w:val="0"/>
           <w:numId w:val="0"/>
         </w:numPr>
-        <w:pBdr/>
         <w:ind w:left="720" w:hanging="0"/>
         <w:rPr>
           <w:color w:val="000000"/>
@@ -57,9 +56,7 @@
       </w:pPr>
       <w:r>
         <w:rPr>
-          <w:rFonts w:eastAsia="Arial" w:cs="Arial" w:ascii="Arial" w:hAnsi="Arial"/>
-          <w:sz w:val="24"/>
-          <w:szCs w:val="24"/>
+          <w:color w:val="000000"/>
         </w:rPr>
       </w:r>
     </w:p>
@@ -79,11 +76,11 @@
         </w:tblBorders>
         <w:tblCellMar>
           <w:top w:w="0" w:type="dxa"/>
-          <w:left w:w="108" w:type="dxa"/>
+          <w:left w:w="103" w:type="dxa"/>
           <w:bottom w:w="0" w:type="dxa"/>
           <w:right w:w="108" w:type="dxa"/>
         </w:tblCellMar>
-        <w:tblLook w:val="0400" w:noVBand="1" w:noHBand="0" w:lastColumn="0" w:firstColumn="0" w:lastRow="0" w:firstRow="0"/>
+        <w:tblLook w:noVBand="1" w:val="0400" w:noHBand="0" w:lastColumn="0" w:firstColumn="0" w:lastRow="0" w:firstRow="0"/>
       </w:tblPr>
       <w:tblGrid>
         <w:gridCol w:w="9022"/>
@@ -104,9 +101,6 @@
               <w:insideV w:val="single" w:sz="4" w:space="0" w:color="000001"/>
             </w:tcBorders>
             <w:shd w:fill="auto" w:val="clear"/>
-            <w:tcMar>
-              <w:left w:w="108" w:type="dxa"/>
-            </w:tcMar>
           </w:tcPr>
           <w:p>
             <w:pPr>
@@ -115,7 +109,6 @@
                 <w:ilvl w:val="0"/>
                 <w:numId w:val="1"/>
               </w:numPr>
-              <w:pBdr/>
               <w:spacing w:lineRule="auto" w:line="259" w:before="0" w:after="160"/>
               <w:rPr>
                 <w:color w:val="000000"/>
@@ -149,9 +142,6 @@
               <w:insideV w:val="single" w:sz="4" w:space="0" w:color="000001"/>
             </w:tcBorders>
             <w:shd w:fill="auto" w:val="clear"/>
-            <w:tcMar>
-              <w:left w:w="108" w:type="dxa"/>
-            </w:tcMar>
           </w:tcPr>
           <w:p>
             <w:pPr>
@@ -185,181 +175,183 @@
                 <w:sz w:val="24"/>
                 <w:szCs w:val="24"/>
               </w:rPr>
-            </w:r>
-          </w:p>
-          <w:p>
-            <w:pPr>
-              <w:pStyle w:val="Normal"/>
-              <w:rPr>
-                <w:rFonts w:ascii="Arial" w:hAnsi="Arial" w:eastAsia="Arial" w:cs="Arial"/>
-                <w:sz w:val="24"/>
-                <w:szCs w:val="24"/>
-              </w:rPr>
-            </w:pPr>
-            <w:r>
-              <w:rPr>
-                <w:rFonts w:eastAsia="Arial" w:cs="Arial" w:ascii="Arial" w:hAnsi="Arial"/>
-                <w:sz w:val="24"/>
-                <w:szCs w:val="24"/>
-              </w:rPr>
-            </w:r>
-          </w:p>
-          <w:p>
-            <w:pPr>
-              <w:pStyle w:val="Normal"/>
-              <w:rPr>
-                <w:rFonts w:ascii="Arial" w:hAnsi="Arial" w:eastAsia="Arial" w:cs="Arial"/>
-                <w:sz w:val="24"/>
-                <w:szCs w:val="24"/>
-              </w:rPr>
-            </w:pPr>
-            <w:r>
-              <w:rPr>
-                <w:rFonts w:eastAsia="Arial" w:cs="Arial" w:ascii="Arial" w:hAnsi="Arial"/>
-                <w:sz w:val="24"/>
-                <w:szCs w:val="24"/>
-              </w:rPr>
-            </w:r>
-          </w:p>
-          <w:p>
-            <w:pPr>
-              <w:pStyle w:val="Normal"/>
-              <w:rPr>
-                <w:rFonts w:ascii="Arial" w:hAnsi="Arial" w:eastAsia="Arial" w:cs="Arial"/>
-                <w:sz w:val="24"/>
-                <w:szCs w:val="24"/>
-              </w:rPr>
-            </w:pPr>
-            <w:r>
-              <w:rPr>
-                <w:rFonts w:eastAsia="Arial" w:cs="Arial" w:ascii="Arial" w:hAnsi="Arial"/>
-                <w:sz w:val="24"/>
-                <w:szCs w:val="24"/>
-              </w:rPr>
-            </w:r>
-          </w:p>
-          <w:p>
-            <w:pPr>
-              <w:pStyle w:val="Normal"/>
-              <w:rPr>
-                <w:rFonts w:ascii="Arial" w:hAnsi="Arial" w:eastAsia="Arial" w:cs="Arial"/>
-                <w:sz w:val="24"/>
-                <w:szCs w:val="24"/>
-              </w:rPr>
-            </w:pPr>
-            <w:r>
-              <w:rPr>
-                <w:rFonts w:eastAsia="Arial" w:cs="Arial" w:ascii="Arial" w:hAnsi="Arial"/>
-                <w:sz w:val="24"/>
-                <w:szCs w:val="24"/>
-              </w:rPr>
-            </w:r>
-          </w:p>
-          <w:p>
-            <w:pPr>
-              <w:pStyle w:val="Normal"/>
-              <w:rPr>
-                <w:rFonts w:ascii="Arial" w:hAnsi="Arial" w:eastAsia="Arial" w:cs="Arial"/>
-                <w:sz w:val="24"/>
-                <w:szCs w:val="24"/>
-              </w:rPr>
-            </w:pPr>
-            <w:r>
-              <w:rPr>
-                <w:rFonts w:eastAsia="Arial" w:cs="Arial" w:ascii="Arial" w:hAnsi="Arial"/>
-                <w:sz w:val="24"/>
-                <w:szCs w:val="24"/>
-              </w:rPr>
-            </w:r>
-          </w:p>
-          <w:p>
-            <w:pPr>
-              <w:pStyle w:val="Normal"/>
-              <w:rPr>
-                <w:rFonts w:ascii="Arial" w:hAnsi="Arial" w:eastAsia="Arial" w:cs="Arial"/>
-                <w:sz w:val="24"/>
-                <w:szCs w:val="24"/>
-              </w:rPr>
-            </w:pPr>
-            <w:r>
-              <w:rPr>
-                <w:rFonts w:eastAsia="Arial" w:cs="Arial" w:ascii="Arial" w:hAnsi="Arial"/>
-                <w:sz w:val="24"/>
-                <w:szCs w:val="24"/>
-              </w:rPr>
-            </w:r>
-          </w:p>
-          <w:p>
-            <w:pPr>
-              <w:pStyle w:val="Normal"/>
-              <w:rPr>
-                <w:rFonts w:ascii="Arial" w:hAnsi="Arial" w:eastAsia="Arial" w:cs="Arial"/>
-                <w:sz w:val="24"/>
-                <w:szCs w:val="24"/>
-              </w:rPr>
-            </w:pPr>
-            <w:r>
-              <w:rPr>
-                <w:rFonts w:eastAsia="Arial" w:cs="Arial" w:ascii="Arial" w:hAnsi="Arial"/>
-                <w:sz w:val="24"/>
-                <w:szCs w:val="24"/>
-              </w:rPr>
-            </w:r>
-          </w:p>
-          <w:p>
-            <w:pPr>
-              <w:pStyle w:val="Normal"/>
-              <w:rPr>
-                <w:rFonts w:ascii="Arial" w:hAnsi="Arial" w:eastAsia="Arial" w:cs="Arial"/>
-                <w:sz w:val="24"/>
-                <w:szCs w:val="24"/>
-              </w:rPr>
-            </w:pPr>
-            <w:r>
-              <w:rPr>
-                <w:rFonts w:eastAsia="Arial" w:cs="Arial" w:ascii="Arial" w:hAnsi="Arial"/>
-                <w:sz w:val="24"/>
-                <w:szCs w:val="24"/>
-              </w:rPr>
-            </w:r>
-          </w:p>
-          <w:p>
-            <w:pPr>
-              <w:pStyle w:val="Normal"/>
-              <w:rPr>
-                <w:rFonts w:ascii="Arial" w:hAnsi="Arial" w:eastAsia="Arial" w:cs="Arial"/>
-                <w:sz w:val="24"/>
-                <w:szCs w:val="24"/>
-              </w:rPr>
-            </w:pPr>
-            <w:r>
-              <w:rPr>
-                <w:rFonts w:eastAsia="Arial" w:cs="Arial" w:ascii="Arial" w:hAnsi="Arial"/>
-                <w:sz w:val="24"/>
-                <w:szCs w:val="24"/>
-              </w:rPr>
-            </w:r>
-          </w:p>
-          <w:p>
-            <w:pPr>
-              <w:pStyle w:val="Normal"/>
-              <w:rPr>
-                <w:rFonts w:ascii="Arial" w:hAnsi="Arial" w:eastAsia="Arial" w:cs="Arial"/>
-                <w:sz w:val="24"/>
-                <w:szCs w:val="24"/>
-              </w:rPr>
-            </w:pPr>
-            <w:r>
-              <w:rPr>
-                <w:rFonts w:eastAsia="Arial" w:cs="Arial" w:ascii="Arial" w:hAnsi="Arial"/>
-                <w:sz w:val="24"/>
-                <w:szCs w:val="24"/>
-              </w:rPr>
-            </w:r>
-          </w:p>
-          <w:p>
-            <w:pPr>
-              <w:pStyle w:val="Normal"/>
+              <w:t>Las oportunidades que le permitieron a Jeff Bezos consolidar la empresa Amazon fueron que vio que podía utilizar los sistemas de computación con el objetivo de fomentar el comercio ya que a pesar de haber tenido un trabajo cómodo decidió renunciar a este para incursionar en su idea. Además, no se dedicó a ver a la competencia, sino que supo desde el inicio que en primera instancia siempre estaba el cliente ante de cualquier cosa.</w:t>
+            </w:r>
+          </w:p>
+          <w:p>
+            <w:pPr>
+              <w:pStyle w:val="Normal"/>
+              <w:rPr>
+                <w:rFonts w:ascii="Arial" w:hAnsi="Arial" w:eastAsia="Arial" w:cs="Arial"/>
+                <w:sz w:val="24"/>
+                <w:szCs w:val="24"/>
+              </w:rPr>
+            </w:pPr>
+            <w:r>
+              <w:rPr>
+                <w:rFonts w:eastAsia="Arial" w:cs="Arial" w:ascii="Arial" w:hAnsi="Arial"/>
+                <w:sz w:val="24"/>
+                <w:szCs w:val="24"/>
+              </w:rPr>
+            </w:r>
+          </w:p>
+          <w:p>
+            <w:pPr>
+              <w:pStyle w:val="Normal"/>
+              <w:rPr>
+                <w:rFonts w:ascii="Arial" w:hAnsi="Arial" w:eastAsia="Arial" w:cs="Arial"/>
+                <w:sz w:val="24"/>
+                <w:szCs w:val="24"/>
+              </w:rPr>
+            </w:pPr>
+            <w:r>
+              <w:rPr>
+                <w:rFonts w:eastAsia="Arial" w:cs="Arial" w:ascii="Arial" w:hAnsi="Arial"/>
+                <w:sz w:val="24"/>
+                <w:szCs w:val="24"/>
+              </w:rPr>
+            </w:r>
+          </w:p>
+          <w:p>
+            <w:pPr>
+              <w:pStyle w:val="Normal"/>
+              <w:rPr>
+                <w:rFonts w:ascii="Arial" w:hAnsi="Arial" w:eastAsia="Arial" w:cs="Arial"/>
+                <w:sz w:val="24"/>
+                <w:szCs w:val="24"/>
+              </w:rPr>
+            </w:pPr>
+            <w:r>
+              <w:rPr>
+                <w:rFonts w:eastAsia="Arial" w:cs="Arial" w:ascii="Arial" w:hAnsi="Arial"/>
+                <w:sz w:val="24"/>
+                <w:szCs w:val="24"/>
+              </w:rPr>
+            </w:r>
+          </w:p>
+          <w:p>
+            <w:pPr>
+              <w:pStyle w:val="Normal"/>
+              <w:rPr>
+                <w:rFonts w:ascii="Arial" w:hAnsi="Arial" w:eastAsia="Arial" w:cs="Arial"/>
+                <w:sz w:val="24"/>
+                <w:szCs w:val="24"/>
+              </w:rPr>
+            </w:pPr>
+            <w:r>
+              <w:rPr>
+                <w:rFonts w:eastAsia="Arial" w:cs="Arial" w:ascii="Arial" w:hAnsi="Arial"/>
+                <w:sz w:val="24"/>
+                <w:szCs w:val="24"/>
+              </w:rPr>
+            </w:r>
+          </w:p>
+          <w:p>
+            <w:pPr>
+              <w:pStyle w:val="Normal"/>
+              <w:rPr>
+                <w:rFonts w:ascii="Arial" w:hAnsi="Arial" w:eastAsia="Arial" w:cs="Arial"/>
+                <w:sz w:val="24"/>
+                <w:szCs w:val="24"/>
+              </w:rPr>
+            </w:pPr>
+            <w:r>
+              <w:rPr>
+                <w:rFonts w:eastAsia="Arial" w:cs="Arial" w:ascii="Arial" w:hAnsi="Arial"/>
+                <w:sz w:val="24"/>
+                <w:szCs w:val="24"/>
+              </w:rPr>
+            </w:r>
+          </w:p>
+          <w:p>
+            <w:pPr>
+              <w:pStyle w:val="Normal"/>
+              <w:rPr>
+                <w:rFonts w:ascii="Arial" w:hAnsi="Arial" w:eastAsia="Arial" w:cs="Arial"/>
+                <w:sz w:val="24"/>
+                <w:szCs w:val="24"/>
+              </w:rPr>
+            </w:pPr>
+            <w:r>
+              <w:rPr>
+                <w:rFonts w:eastAsia="Arial" w:cs="Arial" w:ascii="Arial" w:hAnsi="Arial"/>
+                <w:sz w:val="24"/>
+                <w:szCs w:val="24"/>
+              </w:rPr>
+            </w:r>
+          </w:p>
+          <w:p>
+            <w:pPr>
+              <w:pStyle w:val="Normal"/>
+              <w:rPr>
+                <w:rFonts w:ascii="Arial" w:hAnsi="Arial" w:eastAsia="Arial" w:cs="Arial"/>
+                <w:sz w:val="24"/>
+                <w:szCs w:val="24"/>
+              </w:rPr>
+            </w:pPr>
+            <w:r>
+              <w:rPr>
+                <w:rFonts w:eastAsia="Arial" w:cs="Arial" w:ascii="Arial" w:hAnsi="Arial"/>
+                <w:sz w:val="24"/>
+                <w:szCs w:val="24"/>
+              </w:rPr>
+            </w:r>
+          </w:p>
+          <w:p>
+            <w:pPr>
+              <w:pStyle w:val="Normal"/>
+              <w:rPr>
+                <w:rFonts w:ascii="Arial" w:hAnsi="Arial" w:eastAsia="Arial" w:cs="Arial"/>
+                <w:sz w:val="24"/>
+                <w:szCs w:val="24"/>
+              </w:rPr>
+            </w:pPr>
+            <w:r>
+              <w:rPr>
+                <w:rFonts w:eastAsia="Arial" w:cs="Arial" w:ascii="Arial" w:hAnsi="Arial"/>
+                <w:sz w:val="24"/>
+                <w:szCs w:val="24"/>
+              </w:rPr>
+            </w:r>
+          </w:p>
+          <w:p>
+            <w:pPr>
+              <w:pStyle w:val="Normal"/>
+              <w:rPr>
+                <w:rFonts w:ascii="Arial" w:hAnsi="Arial" w:eastAsia="Arial" w:cs="Arial"/>
+                <w:sz w:val="24"/>
+                <w:szCs w:val="24"/>
+              </w:rPr>
+            </w:pPr>
+            <w:r>
+              <w:rPr>
+                <w:rFonts w:eastAsia="Arial" w:cs="Arial" w:ascii="Arial" w:hAnsi="Arial"/>
+                <w:sz w:val="24"/>
+                <w:szCs w:val="24"/>
+              </w:rPr>
+            </w:r>
+          </w:p>
+          <w:p>
+            <w:pPr>
+              <w:pStyle w:val="Normal"/>
+              <w:rPr>
+                <w:rFonts w:ascii="Arial" w:hAnsi="Arial" w:eastAsia="Arial" w:cs="Arial"/>
+                <w:sz w:val="24"/>
+                <w:szCs w:val="24"/>
+              </w:rPr>
+            </w:pPr>
+            <w:r>
+              <w:rPr>
+                <w:rFonts w:eastAsia="Arial" w:cs="Arial" w:ascii="Arial" w:hAnsi="Arial"/>
+                <w:sz w:val="24"/>
+                <w:szCs w:val="24"/>
+              </w:rPr>
+            </w:r>
+          </w:p>
+          <w:p>
+            <w:pPr>
+              <w:pStyle w:val="Normal"/>
+              <w:spacing w:before="0" w:after="160"/>
               <w:rPr>
                 <w:rFonts w:ascii="Arial" w:hAnsi="Arial" w:eastAsia="Arial" w:cs="Arial"/>
                 <w:sz w:val="24"/>
@@ -392,9 +384,6 @@
               <w:insideV w:val="single" w:sz="4" w:space="0" w:color="000001"/>
             </w:tcBorders>
             <w:shd w:fill="auto" w:val="clear"/>
-            <w:tcMar>
-              <w:left w:w="108" w:type="dxa"/>
-            </w:tcMar>
           </w:tcPr>
           <w:p>
             <w:pPr>
@@ -403,7 +392,6 @@
                 <w:ilvl w:val="0"/>
                 <w:numId w:val="1"/>
               </w:numPr>
-              <w:pBdr/>
               <w:spacing w:lineRule="auto" w:line="259" w:before="0" w:after="160"/>
               <w:rPr>
                 <w:color w:val="000000"/>
@@ -437,9 +425,6 @@
               <w:insideV w:val="single" w:sz="4" w:space="0" w:color="000001"/>
             </w:tcBorders>
             <w:shd w:fill="auto" w:val="clear"/>
-            <w:tcMar>
-              <w:left w:w="108" w:type="dxa"/>
-            </w:tcMar>
           </w:tcPr>
           <w:p>
             <w:pPr>
@@ -473,96 +458,98 @@
                 <w:sz w:val="24"/>
                 <w:szCs w:val="24"/>
               </w:rPr>
-            </w:r>
-          </w:p>
-          <w:p>
-            <w:pPr>
-              <w:pStyle w:val="Normal"/>
-              <w:rPr>
-                <w:rFonts w:ascii="Arial" w:hAnsi="Arial" w:eastAsia="Arial" w:cs="Arial"/>
-                <w:sz w:val="24"/>
-                <w:szCs w:val="24"/>
-              </w:rPr>
-            </w:pPr>
-            <w:r>
-              <w:rPr>
-                <w:rFonts w:eastAsia="Arial" w:cs="Arial" w:ascii="Arial" w:hAnsi="Arial"/>
-                <w:sz w:val="24"/>
-                <w:szCs w:val="24"/>
-              </w:rPr>
-            </w:r>
-          </w:p>
-          <w:p>
-            <w:pPr>
-              <w:pStyle w:val="Normal"/>
-              <w:rPr>
-                <w:rFonts w:ascii="Arial" w:hAnsi="Arial" w:eastAsia="Arial" w:cs="Arial"/>
-                <w:sz w:val="24"/>
-                <w:szCs w:val="24"/>
-              </w:rPr>
-            </w:pPr>
-            <w:r>
-              <w:rPr>
-                <w:rFonts w:eastAsia="Arial" w:cs="Arial" w:ascii="Arial" w:hAnsi="Arial"/>
-                <w:sz w:val="24"/>
-                <w:szCs w:val="24"/>
-              </w:rPr>
-            </w:r>
-          </w:p>
-          <w:p>
-            <w:pPr>
-              <w:pStyle w:val="Normal"/>
-              <w:rPr>
-                <w:rFonts w:ascii="Arial" w:hAnsi="Arial" w:eastAsia="Arial" w:cs="Arial"/>
-                <w:sz w:val="24"/>
-                <w:szCs w:val="24"/>
-              </w:rPr>
-            </w:pPr>
-            <w:r>
-              <w:rPr>
-                <w:rFonts w:eastAsia="Arial" w:cs="Arial" w:ascii="Arial" w:hAnsi="Arial"/>
-                <w:sz w:val="24"/>
-                <w:szCs w:val="24"/>
-              </w:rPr>
-            </w:r>
-          </w:p>
-          <w:p>
-            <w:pPr>
-              <w:pStyle w:val="Normal"/>
-              <w:rPr>
-                <w:rFonts w:ascii="Arial" w:hAnsi="Arial" w:eastAsia="Arial" w:cs="Arial"/>
-                <w:sz w:val="24"/>
-                <w:szCs w:val="24"/>
-              </w:rPr>
-            </w:pPr>
-            <w:r>
-              <w:rPr>
-                <w:rFonts w:eastAsia="Arial" w:cs="Arial" w:ascii="Arial" w:hAnsi="Arial"/>
-                <w:sz w:val="24"/>
-                <w:szCs w:val="24"/>
-              </w:rPr>
-            </w:r>
-          </w:p>
-          <w:p>
-            <w:pPr>
-              <w:pStyle w:val="Normal"/>
-              <w:rPr>
-                <w:rFonts w:ascii="Arial" w:hAnsi="Arial" w:eastAsia="Arial" w:cs="Arial"/>
-                <w:sz w:val="24"/>
-                <w:szCs w:val="24"/>
-              </w:rPr>
-            </w:pPr>
-            <w:r>
-              <w:rPr>
-                <w:rFonts w:eastAsia="Arial" w:cs="Arial" w:ascii="Arial" w:hAnsi="Arial"/>
-                <w:sz w:val="24"/>
-                <w:szCs w:val="24"/>
-              </w:rPr>
-            </w:r>
-          </w:p>
-          <w:p>
-            <w:pPr>
-              <w:pStyle w:val="Normal"/>
+              <w:t>Las amenazas del entorno que identifico se convirtieron en oportunidades de negocio según la lectura es que a pesar de la tecnología existente en el tiempo de surgimiento de Amazon, Jeff Bezos miro esto como un elemento que podia tomar a favor ya que mientras que todos veian a los equipos de computo como solo maquinas que procesaban información, Jeff Bezos enfocó esto a cubrir una necesidad cotidiana con el fin de abarcar un proceso como lo es el de realizar compras.</w:t>
+            </w:r>
+          </w:p>
+          <w:p>
+            <w:pPr>
+              <w:pStyle w:val="Normal"/>
+              <w:rPr>
+                <w:rFonts w:ascii="Arial" w:hAnsi="Arial" w:eastAsia="Arial" w:cs="Arial"/>
+                <w:sz w:val="24"/>
+                <w:szCs w:val="24"/>
+              </w:rPr>
+            </w:pPr>
+            <w:r>
+              <w:rPr>
+                <w:rFonts w:eastAsia="Arial" w:cs="Arial" w:ascii="Arial" w:hAnsi="Arial"/>
+                <w:sz w:val="24"/>
+                <w:szCs w:val="24"/>
+              </w:rPr>
+            </w:r>
+          </w:p>
+          <w:p>
+            <w:pPr>
+              <w:pStyle w:val="Normal"/>
+              <w:rPr>
+                <w:rFonts w:ascii="Arial" w:hAnsi="Arial" w:eastAsia="Arial" w:cs="Arial"/>
+                <w:sz w:val="24"/>
+                <w:szCs w:val="24"/>
+              </w:rPr>
+            </w:pPr>
+            <w:r>
+              <w:rPr>
+                <w:rFonts w:eastAsia="Arial" w:cs="Arial" w:ascii="Arial" w:hAnsi="Arial"/>
+                <w:sz w:val="24"/>
+                <w:szCs w:val="24"/>
+              </w:rPr>
+            </w:r>
+          </w:p>
+          <w:p>
+            <w:pPr>
+              <w:pStyle w:val="Normal"/>
+              <w:rPr>
+                <w:rFonts w:ascii="Arial" w:hAnsi="Arial" w:eastAsia="Arial" w:cs="Arial"/>
+                <w:sz w:val="24"/>
+                <w:szCs w:val="24"/>
+              </w:rPr>
+            </w:pPr>
+            <w:r>
+              <w:rPr>
+                <w:rFonts w:eastAsia="Arial" w:cs="Arial" w:ascii="Arial" w:hAnsi="Arial"/>
+                <w:sz w:val="24"/>
+                <w:szCs w:val="24"/>
+              </w:rPr>
+            </w:r>
+          </w:p>
+          <w:p>
+            <w:pPr>
+              <w:pStyle w:val="Normal"/>
+              <w:rPr>
+                <w:rFonts w:ascii="Arial" w:hAnsi="Arial" w:eastAsia="Arial" w:cs="Arial"/>
+                <w:sz w:val="24"/>
+                <w:szCs w:val="24"/>
+              </w:rPr>
+            </w:pPr>
+            <w:r>
+              <w:rPr>
+                <w:rFonts w:eastAsia="Arial" w:cs="Arial" w:ascii="Arial" w:hAnsi="Arial"/>
+                <w:sz w:val="24"/>
+                <w:szCs w:val="24"/>
+              </w:rPr>
+            </w:r>
+          </w:p>
+          <w:p>
+            <w:pPr>
+              <w:pStyle w:val="Normal"/>
+              <w:rPr>
+                <w:rFonts w:ascii="Arial" w:hAnsi="Arial" w:eastAsia="Arial" w:cs="Arial"/>
+                <w:sz w:val="24"/>
+                <w:szCs w:val="24"/>
+              </w:rPr>
+            </w:pPr>
+            <w:r>
+              <w:rPr>
+                <w:rFonts w:eastAsia="Arial" w:cs="Arial" w:ascii="Arial" w:hAnsi="Arial"/>
+                <w:sz w:val="24"/>
+                <w:szCs w:val="24"/>
+              </w:rPr>
+            </w:r>
+          </w:p>
+          <w:p>
+            <w:pPr>
+              <w:pStyle w:val="Normal"/>
+              <w:spacing w:before="0" w:after="160"/>
               <w:rPr>
                 <w:rFonts w:ascii="Arial" w:hAnsi="Arial" w:eastAsia="Arial" w:cs="Arial"/>
                 <w:sz w:val="24"/>
@@ -595,9 +582,6 @@
               <w:insideV w:val="single" w:sz="4" w:space="0" w:color="000001"/>
             </w:tcBorders>
             <w:shd w:fill="auto" w:val="clear"/>
-            <w:tcMar>
-              <w:left w:w="108" w:type="dxa"/>
-            </w:tcMar>
           </w:tcPr>
           <w:p>
             <w:pPr>
@@ -606,7 +590,6 @@
                 <w:ilvl w:val="0"/>
                 <w:numId w:val="1"/>
               </w:numPr>
-              <w:pBdr/>
               <w:spacing w:lineRule="auto" w:line="259" w:before="0" w:after="160"/>
               <w:rPr>
                 <w:color w:val="000000"/>
@@ -649,9 +632,6 @@
               <w:insideV w:val="single" w:sz="4" w:space="0" w:color="000001"/>
             </w:tcBorders>
             <w:shd w:fill="auto" w:val="clear"/>
-            <w:tcMar>
-              <w:left w:w="108" w:type="dxa"/>
-            </w:tcMar>
           </w:tcPr>
           <w:p>
             <w:pPr>
@@ -668,402 +648,492 @@
                 <w:sz w:val="24"/>
                 <w:szCs w:val="24"/>
               </w:rPr>
-            </w:r>
-          </w:p>
-          <w:p>
-            <w:pPr>
-              <w:pStyle w:val="Normal"/>
-              <w:rPr>
-                <w:rFonts w:ascii="Arial" w:hAnsi="Arial" w:eastAsia="Arial" w:cs="Arial"/>
-                <w:sz w:val="24"/>
-                <w:szCs w:val="24"/>
-              </w:rPr>
-            </w:pPr>
-            <w:r>
-              <w:rPr>
-                <w:rFonts w:eastAsia="Arial" w:cs="Arial" w:ascii="Arial" w:hAnsi="Arial"/>
-                <w:sz w:val="24"/>
-                <w:szCs w:val="24"/>
-              </w:rPr>
-            </w:r>
-          </w:p>
-          <w:p>
-            <w:pPr>
-              <w:pStyle w:val="Normal"/>
-              <w:rPr>
-                <w:rFonts w:ascii="Arial" w:hAnsi="Arial" w:eastAsia="Arial" w:cs="Arial"/>
-                <w:sz w:val="24"/>
-                <w:szCs w:val="24"/>
-              </w:rPr>
-            </w:pPr>
-            <w:r>
-              <w:rPr>
-                <w:rFonts w:eastAsia="Arial" w:cs="Arial" w:ascii="Arial" w:hAnsi="Arial"/>
-                <w:sz w:val="24"/>
-                <w:szCs w:val="24"/>
-              </w:rPr>
-            </w:r>
-          </w:p>
-          <w:p>
-            <w:pPr>
-              <w:pStyle w:val="Normal"/>
-              <w:rPr>
-                <w:rFonts w:ascii="Arial" w:hAnsi="Arial" w:eastAsia="Arial" w:cs="Arial"/>
-                <w:sz w:val="24"/>
-                <w:szCs w:val="24"/>
-              </w:rPr>
-            </w:pPr>
-            <w:r>
-              <w:rPr>
-                <w:rFonts w:eastAsia="Arial" w:cs="Arial" w:ascii="Arial" w:hAnsi="Arial"/>
-                <w:sz w:val="24"/>
-                <w:szCs w:val="24"/>
-              </w:rPr>
-            </w:r>
-          </w:p>
-          <w:p>
-            <w:pPr>
-              <w:pStyle w:val="Normal"/>
-              <w:rPr>
-                <w:rFonts w:ascii="Arial" w:hAnsi="Arial" w:eastAsia="Arial" w:cs="Arial"/>
-                <w:sz w:val="24"/>
-                <w:szCs w:val="24"/>
-              </w:rPr>
-            </w:pPr>
-            <w:r>
-              <w:rPr>
-                <w:rFonts w:eastAsia="Arial" w:cs="Arial" w:ascii="Arial" w:hAnsi="Arial"/>
-                <w:sz w:val="24"/>
-                <w:szCs w:val="24"/>
-              </w:rPr>
-            </w:r>
-          </w:p>
-          <w:p>
-            <w:pPr>
-              <w:pStyle w:val="Normal"/>
-              <w:rPr>
-                <w:rFonts w:ascii="Arial" w:hAnsi="Arial" w:eastAsia="Arial" w:cs="Arial"/>
-                <w:sz w:val="24"/>
-                <w:szCs w:val="24"/>
-              </w:rPr>
-            </w:pPr>
-            <w:r>
-              <w:rPr>
-                <w:rFonts w:eastAsia="Arial" w:cs="Arial" w:ascii="Arial" w:hAnsi="Arial"/>
-                <w:sz w:val="24"/>
-                <w:szCs w:val="24"/>
-              </w:rPr>
-            </w:r>
-          </w:p>
-          <w:p>
-            <w:pPr>
-              <w:pStyle w:val="Normal"/>
-              <w:rPr>
-                <w:rFonts w:ascii="Arial" w:hAnsi="Arial" w:eastAsia="Arial" w:cs="Arial"/>
-                <w:sz w:val="24"/>
-                <w:szCs w:val="24"/>
-              </w:rPr>
-            </w:pPr>
-            <w:r>
-              <w:rPr>
-                <w:rFonts w:eastAsia="Arial" w:cs="Arial" w:ascii="Arial" w:hAnsi="Arial"/>
-                <w:sz w:val="24"/>
-                <w:szCs w:val="24"/>
-              </w:rPr>
-            </w:r>
-          </w:p>
-          <w:p>
-            <w:pPr>
-              <w:pStyle w:val="Normal"/>
-              <w:rPr>
-                <w:rFonts w:ascii="Arial" w:hAnsi="Arial" w:eastAsia="Arial" w:cs="Arial"/>
-                <w:sz w:val="24"/>
-                <w:szCs w:val="24"/>
-              </w:rPr>
-            </w:pPr>
-            <w:r>
-              <w:rPr>
-                <w:rFonts w:eastAsia="Arial" w:cs="Arial" w:ascii="Arial" w:hAnsi="Arial"/>
-                <w:sz w:val="24"/>
-                <w:szCs w:val="24"/>
-              </w:rPr>
-            </w:r>
-          </w:p>
-          <w:p>
-            <w:pPr>
-              <w:pStyle w:val="Normal"/>
-              <w:rPr>
-                <w:rFonts w:ascii="Arial" w:hAnsi="Arial" w:eastAsia="Arial" w:cs="Arial"/>
-                <w:sz w:val="24"/>
-                <w:szCs w:val="24"/>
-              </w:rPr>
-            </w:pPr>
-            <w:r>
-              <w:rPr>
-                <w:rFonts w:eastAsia="Arial" w:cs="Arial" w:ascii="Arial" w:hAnsi="Arial"/>
-                <w:sz w:val="24"/>
-                <w:szCs w:val="24"/>
-              </w:rPr>
-            </w:r>
-          </w:p>
-          <w:p>
-            <w:pPr>
-              <w:pStyle w:val="Normal"/>
-              <w:rPr>
-                <w:rFonts w:ascii="Arial" w:hAnsi="Arial" w:eastAsia="Arial" w:cs="Arial"/>
-                <w:sz w:val="24"/>
-                <w:szCs w:val="24"/>
-              </w:rPr>
-            </w:pPr>
-            <w:r>
-              <w:rPr>
-                <w:rFonts w:eastAsia="Arial" w:cs="Arial" w:ascii="Arial" w:hAnsi="Arial"/>
-                <w:sz w:val="24"/>
-                <w:szCs w:val="24"/>
-              </w:rPr>
-            </w:r>
-          </w:p>
-          <w:p>
-            <w:pPr>
-              <w:pStyle w:val="Normal"/>
-              <w:rPr>
-                <w:rFonts w:ascii="Arial" w:hAnsi="Arial" w:eastAsia="Arial" w:cs="Arial"/>
-                <w:sz w:val="24"/>
-                <w:szCs w:val="24"/>
-              </w:rPr>
-            </w:pPr>
-            <w:r>
-              <w:rPr>
-                <w:rFonts w:eastAsia="Arial" w:cs="Arial" w:ascii="Arial" w:hAnsi="Arial"/>
-                <w:sz w:val="24"/>
-                <w:szCs w:val="24"/>
-              </w:rPr>
-            </w:r>
-          </w:p>
-          <w:p>
-            <w:pPr>
-              <w:pStyle w:val="Normal"/>
-              <w:rPr>
-                <w:rFonts w:ascii="Arial" w:hAnsi="Arial" w:eastAsia="Arial" w:cs="Arial"/>
-                <w:sz w:val="24"/>
-                <w:szCs w:val="24"/>
-              </w:rPr>
-            </w:pPr>
-            <w:r>
-              <w:rPr>
-                <w:rFonts w:eastAsia="Arial" w:cs="Arial" w:ascii="Arial" w:hAnsi="Arial"/>
-                <w:sz w:val="24"/>
-                <w:szCs w:val="24"/>
-              </w:rPr>
-            </w:r>
-          </w:p>
-          <w:p>
-            <w:pPr>
-              <w:pStyle w:val="Normal"/>
-              <w:rPr>
-                <w:rFonts w:ascii="Arial" w:hAnsi="Arial" w:eastAsia="Arial" w:cs="Arial"/>
-                <w:sz w:val="24"/>
-                <w:szCs w:val="24"/>
-              </w:rPr>
-            </w:pPr>
-            <w:r>
-              <w:rPr>
-                <w:rFonts w:eastAsia="Arial" w:cs="Arial" w:ascii="Arial" w:hAnsi="Arial"/>
-                <w:sz w:val="24"/>
-                <w:szCs w:val="24"/>
-              </w:rPr>
-            </w:r>
-          </w:p>
-          <w:p>
-            <w:pPr>
-              <w:pStyle w:val="Normal"/>
-              <w:rPr>
-                <w:rFonts w:ascii="Arial" w:hAnsi="Arial" w:eastAsia="Arial" w:cs="Arial"/>
-                <w:sz w:val="24"/>
-                <w:szCs w:val="24"/>
-              </w:rPr>
-            </w:pPr>
-            <w:r>
-              <w:rPr>
-                <w:rFonts w:eastAsia="Arial" w:cs="Arial" w:ascii="Arial" w:hAnsi="Arial"/>
-                <w:sz w:val="24"/>
-                <w:szCs w:val="24"/>
-              </w:rPr>
-            </w:r>
-          </w:p>
-          <w:p>
-            <w:pPr>
-              <w:pStyle w:val="Normal"/>
-              <w:rPr>
-                <w:rFonts w:ascii="Arial" w:hAnsi="Arial" w:eastAsia="Arial" w:cs="Arial"/>
-                <w:sz w:val="24"/>
-                <w:szCs w:val="24"/>
-              </w:rPr>
-            </w:pPr>
-            <w:r>
-              <w:rPr>
-                <w:rFonts w:eastAsia="Arial" w:cs="Arial" w:ascii="Arial" w:hAnsi="Arial"/>
-                <w:sz w:val="24"/>
-                <w:szCs w:val="24"/>
-              </w:rPr>
-            </w:r>
-          </w:p>
-          <w:p>
-            <w:pPr>
-              <w:pStyle w:val="Normal"/>
-              <w:rPr>
-                <w:rFonts w:ascii="Arial" w:hAnsi="Arial" w:eastAsia="Arial" w:cs="Arial"/>
-                <w:sz w:val="24"/>
-                <w:szCs w:val="24"/>
-              </w:rPr>
-            </w:pPr>
-            <w:r>
-              <w:rPr>
-                <w:rFonts w:eastAsia="Arial" w:cs="Arial" w:ascii="Arial" w:hAnsi="Arial"/>
-                <w:sz w:val="24"/>
-                <w:szCs w:val="24"/>
-              </w:rPr>
-            </w:r>
-          </w:p>
-          <w:p>
-            <w:pPr>
-              <w:pStyle w:val="Normal"/>
-              <w:rPr>
-                <w:rFonts w:ascii="Arial" w:hAnsi="Arial" w:eastAsia="Arial" w:cs="Arial"/>
-                <w:sz w:val="24"/>
-                <w:szCs w:val="24"/>
-              </w:rPr>
-            </w:pPr>
-            <w:r>
-              <w:rPr>
-                <w:rFonts w:eastAsia="Arial" w:cs="Arial" w:ascii="Arial" w:hAnsi="Arial"/>
-                <w:sz w:val="24"/>
-                <w:szCs w:val="24"/>
-              </w:rPr>
-            </w:r>
-          </w:p>
-          <w:p>
-            <w:pPr>
-              <w:pStyle w:val="Normal"/>
-              <w:rPr>
-                <w:rFonts w:ascii="Arial" w:hAnsi="Arial" w:eastAsia="Arial" w:cs="Arial"/>
-                <w:sz w:val="24"/>
-                <w:szCs w:val="24"/>
-              </w:rPr>
-            </w:pPr>
-            <w:r>
-              <w:rPr>
-                <w:rFonts w:eastAsia="Arial" w:cs="Arial" w:ascii="Arial" w:hAnsi="Arial"/>
-                <w:sz w:val="24"/>
-                <w:szCs w:val="24"/>
-              </w:rPr>
-            </w:r>
-          </w:p>
-          <w:p>
-            <w:pPr>
-              <w:pStyle w:val="Normal"/>
-              <w:rPr>
-                <w:rFonts w:ascii="Arial" w:hAnsi="Arial" w:eastAsia="Arial" w:cs="Arial"/>
-                <w:sz w:val="24"/>
-                <w:szCs w:val="24"/>
-              </w:rPr>
-            </w:pPr>
-            <w:r>
-              <w:rPr>
-                <w:rFonts w:eastAsia="Arial" w:cs="Arial" w:ascii="Arial" w:hAnsi="Arial"/>
-                <w:sz w:val="24"/>
-                <w:szCs w:val="24"/>
-              </w:rPr>
-            </w:r>
-          </w:p>
-          <w:p>
-            <w:pPr>
-              <w:pStyle w:val="Normal"/>
-              <w:rPr>
-                <w:rFonts w:ascii="Arial" w:hAnsi="Arial" w:eastAsia="Arial" w:cs="Arial"/>
-                <w:sz w:val="24"/>
-                <w:szCs w:val="24"/>
-              </w:rPr>
-            </w:pPr>
-            <w:r>
-              <w:rPr>
-                <w:rFonts w:eastAsia="Arial" w:cs="Arial" w:ascii="Arial" w:hAnsi="Arial"/>
-                <w:sz w:val="24"/>
-                <w:szCs w:val="24"/>
-              </w:rPr>
-            </w:r>
-          </w:p>
-          <w:p>
-            <w:pPr>
-              <w:pStyle w:val="Normal"/>
-              <w:rPr>
-                <w:rFonts w:ascii="Arial" w:hAnsi="Arial" w:eastAsia="Arial" w:cs="Arial"/>
-                <w:sz w:val="24"/>
-                <w:szCs w:val="24"/>
-              </w:rPr>
-            </w:pPr>
-            <w:r>
-              <w:rPr>
-                <w:rFonts w:eastAsia="Arial" w:cs="Arial" w:ascii="Arial" w:hAnsi="Arial"/>
-                <w:sz w:val="24"/>
-                <w:szCs w:val="24"/>
-              </w:rPr>
-            </w:r>
-          </w:p>
-          <w:p>
-            <w:pPr>
-              <w:pStyle w:val="Normal"/>
-              <w:rPr>
-                <w:rFonts w:ascii="Arial" w:hAnsi="Arial" w:eastAsia="Arial" w:cs="Arial"/>
-                <w:sz w:val="24"/>
-                <w:szCs w:val="24"/>
-              </w:rPr>
-            </w:pPr>
-            <w:r>
-              <w:rPr>
-                <w:rFonts w:eastAsia="Arial" w:cs="Arial" w:ascii="Arial" w:hAnsi="Arial"/>
-                <w:sz w:val="24"/>
-                <w:szCs w:val="24"/>
-              </w:rPr>
-            </w:r>
-          </w:p>
-          <w:p>
-            <w:pPr>
-              <w:pStyle w:val="Normal"/>
-              <w:rPr>
-                <w:rFonts w:ascii="Arial" w:hAnsi="Arial" w:eastAsia="Arial" w:cs="Arial"/>
-                <w:sz w:val="24"/>
-                <w:szCs w:val="24"/>
-              </w:rPr>
-            </w:pPr>
-            <w:r>
-              <w:rPr>
-                <w:rFonts w:eastAsia="Arial" w:cs="Arial" w:ascii="Arial" w:hAnsi="Arial"/>
-                <w:sz w:val="24"/>
-                <w:szCs w:val="24"/>
-              </w:rPr>
-            </w:r>
-          </w:p>
-          <w:p>
-            <w:pPr>
-              <w:pStyle w:val="Normal"/>
-              <w:rPr>
-                <w:rFonts w:ascii="Arial" w:hAnsi="Arial" w:eastAsia="Arial" w:cs="Arial"/>
-                <w:sz w:val="24"/>
-                <w:szCs w:val="24"/>
-              </w:rPr>
-            </w:pPr>
-            <w:r>
-              <w:rPr>
-                <w:rFonts w:eastAsia="Arial" w:cs="Arial" w:ascii="Arial" w:hAnsi="Arial"/>
-                <w:sz w:val="24"/>
-                <w:szCs w:val="24"/>
-              </w:rPr>
-            </w:r>
-          </w:p>
-          <w:p>
-            <w:pPr>
-              <w:pStyle w:val="Normal"/>
+              <w:t>Según la lectura, las estrategias utilizadas por Jeff Bezos fueron:</w:t>
+            </w:r>
+          </w:p>
+          <w:p>
+            <w:pPr>
+              <w:pStyle w:val="Normal"/>
+              <w:numPr>
+                <w:ilvl w:val="0"/>
+                <w:numId w:val="2"/>
+              </w:numPr>
+              <w:rPr>
+                <w:rFonts w:ascii="Arial" w:hAnsi="Arial" w:eastAsia="Arial" w:cs="Arial"/>
+                <w:sz w:val="24"/>
+                <w:szCs w:val="24"/>
+              </w:rPr>
+            </w:pPr>
+            <w:r>
+              <w:rPr>
+                <w:rFonts w:eastAsia="Arial" w:cs="Arial" w:ascii="Arial" w:hAnsi="Arial"/>
+                <w:sz w:val="24"/>
+                <w:szCs w:val="24"/>
+              </w:rPr>
+              <w:t>Siempre mirar a largo plazo. Él ha explicado que muchas de las cosas que han sido inventadas en Amazon han tomado de cinco a siete años para poder dar utilidad a los accionistas.</w:t>
+            </w:r>
+          </w:p>
+          <w:p>
+            <w:pPr>
+              <w:pStyle w:val="Normal"/>
+              <w:numPr>
+                <w:ilvl w:val="0"/>
+                <w:numId w:val="2"/>
+              </w:numPr>
+              <w:rPr>
+                <w:rFonts w:ascii="Arial" w:hAnsi="Arial" w:eastAsia="Arial" w:cs="Arial"/>
+                <w:sz w:val="24"/>
+                <w:szCs w:val="24"/>
+              </w:rPr>
+            </w:pPr>
+            <w:r>
+              <w:rPr>
+                <w:rFonts w:eastAsia="Arial" w:cs="Arial" w:ascii="Arial" w:hAnsi="Arial"/>
+                <w:sz w:val="24"/>
+                <w:szCs w:val="24"/>
+              </w:rPr>
+              <w:t>Estar innovando y creando de manera permanente ha permitido que avanzar en la comprensión de las necesidades del consumidor.</w:t>
+            </w:r>
+          </w:p>
+          <w:p>
+            <w:pPr>
+              <w:pStyle w:val="Normal"/>
+              <w:numPr>
+                <w:ilvl w:val="0"/>
+                <w:numId w:val="2"/>
+              </w:numPr>
+              <w:rPr>
+                <w:rFonts w:ascii="Arial" w:hAnsi="Arial" w:eastAsia="Arial" w:cs="Arial"/>
+                <w:sz w:val="24"/>
+                <w:szCs w:val="24"/>
+              </w:rPr>
+            </w:pPr>
+            <w:r>
+              <w:rPr>
+                <w:rFonts w:eastAsia="Arial" w:cs="Arial" w:ascii="Arial" w:hAnsi="Arial"/>
+                <w:sz w:val="24"/>
+                <w:szCs w:val="24"/>
+              </w:rPr>
+              <w:t>El modelo de negocio no se fundamenta en que algún otro negocio falle para que Amazon tenga éxito.</w:t>
+            </w:r>
+          </w:p>
+          <w:p>
+            <w:pPr>
+              <w:pStyle w:val="Normal"/>
+              <w:numPr>
+                <w:ilvl w:val="0"/>
+                <w:numId w:val="2"/>
+              </w:numPr>
+              <w:rPr>
+                <w:rFonts w:ascii="Arial" w:hAnsi="Arial" w:eastAsia="Arial" w:cs="Arial"/>
+                <w:sz w:val="24"/>
+                <w:szCs w:val="24"/>
+              </w:rPr>
+            </w:pPr>
+            <w:r>
+              <w:rPr>
+                <w:rFonts w:eastAsia="Arial" w:cs="Arial" w:ascii="Arial" w:hAnsi="Arial"/>
+                <w:sz w:val="24"/>
+                <w:szCs w:val="24"/>
+              </w:rPr>
+              <w:t>Ofrecer y mejorar servicios que las personas realizan comúnmente como comprar cosas utilizando los sistemas de cómputo.</w:t>
+            </w:r>
+          </w:p>
+          <w:p>
+            <w:pPr>
+              <w:pStyle w:val="Normal"/>
+              <w:rPr>
+                <w:rFonts w:ascii="Arial" w:hAnsi="Arial" w:eastAsia="Arial" w:cs="Arial"/>
+                <w:sz w:val="24"/>
+                <w:szCs w:val="24"/>
+              </w:rPr>
+            </w:pPr>
+            <w:r>
+              <w:rPr>
+                <w:rFonts w:eastAsia="Arial" w:cs="Arial" w:ascii="Arial" w:hAnsi="Arial"/>
+                <w:sz w:val="24"/>
+                <w:szCs w:val="24"/>
+              </w:rPr>
+            </w:r>
+          </w:p>
+          <w:p>
+            <w:pPr>
+              <w:pStyle w:val="Normal"/>
+              <w:rPr>
+                <w:rFonts w:ascii="Arial" w:hAnsi="Arial" w:eastAsia="Arial" w:cs="Arial"/>
+                <w:sz w:val="24"/>
+                <w:szCs w:val="24"/>
+              </w:rPr>
+            </w:pPr>
+            <w:r>
+              <w:rPr>
+                <w:rFonts w:eastAsia="Arial" w:cs="Arial" w:ascii="Arial" w:hAnsi="Arial"/>
+                <w:sz w:val="24"/>
+                <w:szCs w:val="24"/>
+              </w:rPr>
+            </w:r>
+          </w:p>
+          <w:p>
+            <w:pPr>
+              <w:pStyle w:val="Normal"/>
+              <w:rPr>
+                <w:rFonts w:ascii="Arial" w:hAnsi="Arial" w:eastAsia="Arial" w:cs="Arial"/>
+                <w:sz w:val="24"/>
+                <w:szCs w:val="24"/>
+              </w:rPr>
+            </w:pPr>
+            <w:r>
+              <w:rPr>
+                <w:rFonts w:eastAsia="Arial" w:cs="Arial" w:ascii="Arial" w:hAnsi="Arial"/>
+                <w:sz w:val="24"/>
+                <w:szCs w:val="24"/>
+              </w:rPr>
+            </w:r>
+          </w:p>
+          <w:p>
+            <w:pPr>
+              <w:pStyle w:val="Normal"/>
+              <w:rPr>
+                <w:rFonts w:ascii="Arial" w:hAnsi="Arial" w:eastAsia="Arial" w:cs="Arial"/>
+                <w:sz w:val="24"/>
+                <w:szCs w:val="24"/>
+              </w:rPr>
+            </w:pPr>
+            <w:r>
+              <w:rPr>
+                <w:rFonts w:eastAsia="Arial" w:cs="Arial" w:ascii="Arial" w:hAnsi="Arial"/>
+                <w:sz w:val="24"/>
+                <w:szCs w:val="24"/>
+              </w:rPr>
+            </w:r>
+          </w:p>
+          <w:p>
+            <w:pPr>
+              <w:pStyle w:val="Normal"/>
+              <w:rPr>
+                <w:rFonts w:ascii="Arial" w:hAnsi="Arial" w:eastAsia="Arial" w:cs="Arial"/>
+                <w:sz w:val="24"/>
+                <w:szCs w:val="24"/>
+              </w:rPr>
+            </w:pPr>
+            <w:r>
+              <w:rPr>
+                <w:rFonts w:eastAsia="Arial" w:cs="Arial" w:ascii="Arial" w:hAnsi="Arial"/>
+                <w:sz w:val="24"/>
+                <w:szCs w:val="24"/>
+              </w:rPr>
+            </w:r>
+          </w:p>
+          <w:p>
+            <w:pPr>
+              <w:pStyle w:val="Normal"/>
+              <w:rPr>
+                <w:rFonts w:ascii="Arial" w:hAnsi="Arial" w:eastAsia="Arial" w:cs="Arial"/>
+                <w:sz w:val="24"/>
+                <w:szCs w:val="24"/>
+              </w:rPr>
+            </w:pPr>
+            <w:r>
+              <w:rPr>
+                <w:rFonts w:eastAsia="Arial" w:cs="Arial" w:ascii="Arial" w:hAnsi="Arial"/>
+                <w:sz w:val="24"/>
+                <w:szCs w:val="24"/>
+              </w:rPr>
+            </w:r>
+          </w:p>
+          <w:p>
+            <w:pPr>
+              <w:pStyle w:val="Normal"/>
+              <w:rPr>
+                <w:rFonts w:ascii="Arial" w:hAnsi="Arial" w:eastAsia="Arial" w:cs="Arial"/>
+                <w:sz w:val="24"/>
+                <w:szCs w:val="24"/>
+              </w:rPr>
+            </w:pPr>
+            <w:r>
+              <w:rPr>
+                <w:rFonts w:eastAsia="Arial" w:cs="Arial" w:ascii="Arial" w:hAnsi="Arial"/>
+                <w:sz w:val="24"/>
+                <w:szCs w:val="24"/>
+              </w:rPr>
+            </w:r>
+          </w:p>
+          <w:p>
+            <w:pPr>
+              <w:pStyle w:val="Normal"/>
+              <w:rPr>
+                <w:rFonts w:ascii="Arial" w:hAnsi="Arial" w:eastAsia="Arial" w:cs="Arial"/>
+                <w:sz w:val="24"/>
+                <w:szCs w:val="24"/>
+              </w:rPr>
+            </w:pPr>
+            <w:r>
+              <w:rPr>
+                <w:rFonts w:eastAsia="Arial" w:cs="Arial" w:ascii="Arial" w:hAnsi="Arial"/>
+                <w:sz w:val="24"/>
+                <w:szCs w:val="24"/>
+              </w:rPr>
+            </w:r>
+          </w:p>
+          <w:p>
+            <w:pPr>
+              <w:pStyle w:val="Normal"/>
+              <w:rPr>
+                <w:rFonts w:ascii="Arial" w:hAnsi="Arial" w:eastAsia="Arial" w:cs="Arial"/>
+                <w:sz w:val="24"/>
+                <w:szCs w:val="24"/>
+              </w:rPr>
+            </w:pPr>
+            <w:r>
+              <w:rPr>
+                <w:rFonts w:eastAsia="Arial" w:cs="Arial" w:ascii="Arial" w:hAnsi="Arial"/>
+                <w:sz w:val="24"/>
+                <w:szCs w:val="24"/>
+              </w:rPr>
+            </w:r>
+          </w:p>
+          <w:p>
+            <w:pPr>
+              <w:pStyle w:val="Normal"/>
+              <w:rPr>
+                <w:rFonts w:ascii="Arial" w:hAnsi="Arial" w:eastAsia="Arial" w:cs="Arial"/>
+                <w:sz w:val="24"/>
+                <w:szCs w:val="24"/>
+              </w:rPr>
+            </w:pPr>
+            <w:r>
+              <w:rPr>
+                <w:rFonts w:eastAsia="Arial" w:cs="Arial" w:ascii="Arial" w:hAnsi="Arial"/>
+                <w:sz w:val="24"/>
+                <w:szCs w:val="24"/>
+              </w:rPr>
+            </w:r>
+          </w:p>
+          <w:p>
+            <w:pPr>
+              <w:pStyle w:val="Normal"/>
+              <w:rPr>
+                <w:rFonts w:ascii="Arial" w:hAnsi="Arial" w:eastAsia="Arial" w:cs="Arial"/>
+                <w:sz w:val="24"/>
+                <w:szCs w:val="24"/>
+              </w:rPr>
+            </w:pPr>
+            <w:r>
+              <w:rPr>
+                <w:rFonts w:eastAsia="Arial" w:cs="Arial" w:ascii="Arial" w:hAnsi="Arial"/>
+                <w:sz w:val="24"/>
+                <w:szCs w:val="24"/>
+              </w:rPr>
+            </w:r>
+          </w:p>
+          <w:p>
+            <w:pPr>
+              <w:pStyle w:val="Normal"/>
+              <w:rPr>
+                <w:rFonts w:ascii="Arial" w:hAnsi="Arial" w:eastAsia="Arial" w:cs="Arial"/>
+                <w:sz w:val="24"/>
+                <w:szCs w:val="24"/>
+              </w:rPr>
+            </w:pPr>
+            <w:r>
+              <w:rPr>
+                <w:rFonts w:eastAsia="Arial" w:cs="Arial" w:ascii="Arial" w:hAnsi="Arial"/>
+                <w:sz w:val="24"/>
+                <w:szCs w:val="24"/>
+              </w:rPr>
+            </w:r>
+          </w:p>
+          <w:p>
+            <w:pPr>
+              <w:pStyle w:val="Normal"/>
+              <w:rPr>
+                <w:rFonts w:ascii="Arial" w:hAnsi="Arial" w:eastAsia="Arial" w:cs="Arial"/>
+                <w:sz w:val="24"/>
+                <w:szCs w:val="24"/>
+              </w:rPr>
+            </w:pPr>
+            <w:r>
+              <w:rPr>
+                <w:rFonts w:eastAsia="Arial" w:cs="Arial" w:ascii="Arial" w:hAnsi="Arial"/>
+                <w:sz w:val="24"/>
+                <w:szCs w:val="24"/>
+              </w:rPr>
+            </w:r>
+          </w:p>
+          <w:p>
+            <w:pPr>
+              <w:pStyle w:val="Normal"/>
+              <w:rPr>
+                <w:rFonts w:ascii="Arial" w:hAnsi="Arial" w:eastAsia="Arial" w:cs="Arial"/>
+                <w:sz w:val="24"/>
+                <w:szCs w:val="24"/>
+              </w:rPr>
+            </w:pPr>
+            <w:r>
+              <w:rPr>
+                <w:rFonts w:eastAsia="Arial" w:cs="Arial" w:ascii="Arial" w:hAnsi="Arial"/>
+                <w:sz w:val="24"/>
+                <w:szCs w:val="24"/>
+              </w:rPr>
+            </w:r>
+          </w:p>
+          <w:p>
+            <w:pPr>
+              <w:pStyle w:val="Normal"/>
+              <w:rPr>
+                <w:rFonts w:ascii="Arial" w:hAnsi="Arial" w:eastAsia="Arial" w:cs="Arial"/>
+                <w:sz w:val="24"/>
+                <w:szCs w:val="24"/>
+              </w:rPr>
+            </w:pPr>
+            <w:r>
+              <w:rPr>
+                <w:rFonts w:eastAsia="Arial" w:cs="Arial" w:ascii="Arial" w:hAnsi="Arial"/>
+                <w:sz w:val="24"/>
+                <w:szCs w:val="24"/>
+              </w:rPr>
+            </w:r>
+          </w:p>
+          <w:p>
+            <w:pPr>
+              <w:pStyle w:val="Normal"/>
+              <w:rPr>
+                <w:rFonts w:ascii="Arial" w:hAnsi="Arial" w:eastAsia="Arial" w:cs="Arial"/>
+                <w:sz w:val="24"/>
+                <w:szCs w:val="24"/>
+              </w:rPr>
+            </w:pPr>
+            <w:r>
+              <w:rPr>
+                <w:rFonts w:eastAsia="Arial" w:cs="Arial" w:ascii="Arial" w:hAnsi="Arial"/>
+                <w:sz w:val="24"/>
+                <w:szCs w:val="24"/>
+              </w:rPr>
+            </w:r>
+          </w:p>
+          <w:p>
+            <w:pPr>
+              <w:pStyle w:val="Normal"/>
+              <w:rPr>
+                <w:rFonts w:ascii="Arial" w:hAnsi="Arial" w:eastAsia="Arial" w:cs="Arial"/>
+                <w:sz w:val="24"/>
+                <w:szCs w:val="24"/>
+              </w:rPr>
+            </w:pPr>
+            <w:r>
+              <w:rPr>
+                <w:rFonts w:eastAsia="Arial" w:cs="Arial" w:ascii="Arial" w:hAnsi="Arial"/>
+                <w:sz w:val="24"/>
+                <w:szCs w:val="24"/>
+              </w:rPr>
+            </w:r>
+          </w:p>
+          <w:p>
+            <w:pPr>
+              <w:pStyle w:val="Normal"/>
+              <w:rPr>
+                <w:rFonts w:ascii="Arial" w:hAnsi="Arial" w:eastAsia="Arial" w:cs="Arial"/>
+                <w:sz w:val="24"/>
+                <w:szCs w:val="24"/>
+              </w:rPr>
+            </w:pPr>
+            <w:r>
+              <w:rPr>
+                <w:rFonts w:eastAsia="Arial" w:cs="Arial" w:ascii="Arial" w:hAnsi="Arial"/>
+                <w:sz w:val="24"/>
+                <w:szCs w:val="24"/>
+              </w:rPr>
+            </w:r>
+          </w:p>
+          <w:p>
+            <w:pPr>
+              <w:pStyle w:val="Normal"/>
+              <w:rPr>
+                <w:rFonts w:ascii="Arial" w:hAnsi="Arial" w:eastAsia="Arial" w:cs="Arial"/>
+                <w:sz w:val="24"/>
+                <w:szCs w:val="24"/>
+              </w:rPr>
+            </w:pPr>
+            <w:r>
+              <w:rPr>
+                <w:rFonts w:eastAsia="Arial" w:cs="Arial" w:ascii="Arial" w:hAnsi="Arial"/>
+                <w:sz w:val="24"/>
+                <w:szCs w:val="24"/>
+              </w:rPr>
+            </w:r>
+          </w:p>
+          <w:p>
+            <w:pPr>
+              <w:pStyle w:val="Normal"/>
+              <w:rPr>
+                <w:rFonts w:ascii="Arial" w:hAnsi="Arial" w:eastAsia="Arial" w:cs="Arial"/>
+                <w:sz w:val="24"/>
+                <w:szCs w:val="24"/>
+              </w:rPr>
+            </w:pPr>
+            <w:r>
+              <w:rPr>
+                <w:rFonts w:eastAsia="Arial" w:cs="Arial" w:ascii="Arial" w:hAnsi="Arial"/>
+                <w:sz w:val="24"/>
+                <w:szCs w:val="24"/>
+              </w:rPr>
+            </w:r>
+          </w:p>
+          <w:p>
+            <w:pPr>
+              <w:pStyle w:val="Normal"/>
+              <w:rPr>
+                <w:rFonts w:ascii="Arial" w:hAnsi="Arial" w:eastAsia="Arial" w:cs="Arial"/>
+                <w:sz w:val="24"/>
+                <w:szCs w:val="24"/>
+              </w:rPr>
+            </w:pPr>
+            <w:r>
+              <w:rPr>
+                <w:rFonts w:eastAsia="Arial" w:cs="Arial" w:ascii="Arial" w:hAnsi="Arial"/>
+                <w:sz w:val="24"/>
+                <w:szCs w:val="24"/>
+              </w:rPr>
+            </w:r>
+          </w:p>
+          <w:p>
+            <w:pPr>
+              <w:pStyle w:val="Normal"/>
+              <w:rPr>
+                <w:rFonts w:ascii="Arial" w:hAnsi="Arial" w:eastAsia="Arial" w:cs="Arial"/>
+                <w:sz w:val="24"/>
+                <w:szCs w:val="24"/>
+              </w:rPr>
+            </w:pPr>
+            <w:r>
+              <w:rPr>
+                <w:rFonts w:eastAsia="Arial" w:cs="Arial" w:ascii="Arial" w:hAnsi="Arial"/>
+                <w:sz w:val="24"/>
+                <w:szCs w:val="24"/>
+              </w:rPr>
+            </w:r>
+          </w:p>
+          <w:p>
+            <w:pPr>
+              <w:pStyle w:val="Normal"/>
+              <w:rPr>
+                <w:rFonts w:ascii="Arial" w:hAnsi="Arial" w:eastAsia="Arial" w:cs="Arial"/>
+                <w:sz w:val="24"/>
+                <w:szCs w:val="24"/>
+              </w:rPr>
+            </w:pPr>
+            <w:r>
+              <w:rPr>
+                <w:rFonts w:eastAsia="Arial" w:cs="Arial" w:ascii="Arial" w:hAnsi="Arial"/>
+                <w:sz w:val="24"/>
+                <w:szCs w:val="24"/>
+              </w:rPr>
+            </w:r>
+          </w:p>
+          <w:p>
+            <w:pPr>
+              <w:pStyle w:val="Normal"/>
+              <w:spacing w:before="0" w:after="160"/>
               <w:rPr>
                 <w:rFonts w:ascii="Arial" w:hAnsi="Arial" w:eastAsia="Arial" w:cs="Arial"/>
                 <w:sz w:val="24"/>
@@ -1096,9 +1166,6 @@
               <w:insideV w:val="single" w:sz="4" w:space="0" w:color="000001"/>
             </w:tcBorders>
             <w:shd w:fill="auto" w:val="clear"/>
-            <w:tcMar>
-              <w:left w:w="108" w:type="dxa"/>
-            </w:tcMar>
           </w:tcPr>
           <w:p>
             <w:pPr>
@@ -1107,7 +1174,6 @@
                 <w:ilvl w:val="0"/>
                 <w:numId w:val="1"/>
               </w:numPr>
-              <w:pBdr/>
               <w:spacing w:lineRule="auto" w:line="259" w:before="0" w:after="160"/>
               <w:rPr>
                 <w:color w:val="000000"/>
@@ -1141,9 +1207,6 @@
               <w:insideV w:val="single" w:sz="4" w:space="0" w:color="000001"/>
             </w:tcBorders>
             <w:shd w:fill="auto" w:val="clear"/>
-            <w:tcMar>
-              <w:left w:w="108" w:type="dxa"/>
-            </w:tcMar>
           </w:tcPr>
           <w:p>
             <w:pPr>
@@ -1233,6 +1296,7 @@
           <w:p>
             <w:pPr>
               <w:pStyle w:val="Normal"/>
+              <w:spacing w:before="0" w:after="160"/>
               <w:rPr>
                 <w:rFonts w:ascii="Arial" w:hAnsi="Arial" w:eastAsia="Arial" w:cs="Arial"/>
                 <w:sz w:val="24"/>
@@ -1265,9 +1329,6 @@
               <w:insideV w:val="single" w:sz="4" w:space="0" w:color="000001"/>
             </w:tcBorders>
             <w:shd w:fill="auto" w:val="clear"/>
-            <w:tcMar>
-              <w:left w:w="108" w:type="dxa"/>
-            </w:tcMar>
           </w:tcPr>
           <w:p>
             <w:pPr>
@@ -1294,7 +1355,6 @@
                 <w:ilvl w:val="0"/>
                 <w:numId w:val="1"/>
               </w:numPr>
-              <w:pBdr/>
               <w:spacing w:lineRule="auto" w:line="259" w:before="0" w:after="160"/>
               <w:rPr>
                 <w:color w:val="000000"/>
@@ -1313,7 +1373,6 @@
           <w:p>
             <w:pPr>
               <w:pStyle w:val="Normal"/>
-              <w:pBdr/>
               <w:spacing w:lineRule="auto" w:line="259" w:before="0" w:after="160"/>
               <w:rPr>
                 <w:rFonts w:ascii="Arial" w:hAnsi="Arial" w:eastAsia="Arial" w:cs="Arial"/>
@@ -1335,12 +1394,12 @@
               <w:spacing w:lineRule="auto" w:line="259"/>
               <w:rPr/>
             </w:pPr>
+            <w:r>
+              <w:rPr/>
+            </w:r>
             <w:bookmarkStart w:id="1" w:name="_1zhibgbrsmeb"/>
             <w:bookmarkStart w:id="2" w:name="_1zhibgbrsmeb"/>
             <w:bookmarkEnd w:id="2"/>
-            <w:r>
-              <w:rPr/>
-            </w:r>
           </w:p>
           <w:p>
             <w:pPr>
@@ -1417,7 +1476,7 @@
           <w:p>
             <w:pPr>
               <w:pStyle w:val="Normal"/>
-              <w:spacing w:lineRule="auto" w:line="259"/>
+              <w:spacing w:lineRule="auto" w:line="259" w:before="0" w:after="160"/>
               <w:rPr>
                 <w:rFonts w:ascii="Arial" w:hAnsi="Arial" w:eastAsia="Arial" w:cs="Arial"/>
                 <w:sz w:val="24"/>
@@ -1438,6 +1497,10 @@
     <w:p>
       <w:pPr>
         <w:pStyle w:val="Normal"/>
+        <w:widowControl/>
+        <w:bidi w:val="0"/>
+        <w:spacing w:lineRule="auto" w:line="259" w:before="0" w:after="160"/>
+        <w:jc w:val="left"/>
         <w:rPr/>
       </w:pPr>
       <w:r>
@@ -1451,7 +1514,7 @@
       <w:pgNumType w:start="1" w:fmt="decimal"/>
       <w:formProt w:val="false"/>
       <w:textDirection w:val="lrTb"/>
-      <w:docGrid w:type="default" w:linePitch="240" w:charSpace="4294965247"/>
+      <w:docGrid w:type="default" w:linePitch="240" w:charSpace="0"/>
     </w:sectPr>
   </w:body>
 </w:document>
@@ -1550,15 +1613,158 @@
   <w:abstractNum w:abstractNumId="2">
     <w:lvl w:ilvl="0">
       <w:start w:val="1"/>
+      <w:numFmt w:val="bullet"/>
+      <w:lvlText w:val=""/>
+      <w:lvlJc w:val="left"/>
+      <w:pPr>
+        <w:tabs>
+          <w:tab w:val="num" w:pos="720"/>
+        </w:tabs>
+        <w:ind w:left="720" w:hanging="360"/>
+      </w:pPr>
+      <w:rPr>
+        <w:rFonts w:ascii="Symbol" w:hAnsi="Symbol" w:cs="Symbol" w:hint="default"/>
+        <w:rFonts w:cs="OpenSymbol"/>
+      </w:rPr>
+    </w:lvl>
+    <w:lvl w:ilvl="1">
+      <w:start w:val="1"/>
+      <w:numFmt w:val="bullet"/>
+      <w:lvlText w:val="◦"/>
+      <w:lvlJc w:val="left"/>
+      <w:pPr>
+        <w:tabs>
+          <w:tab w:val="num" w:pos="1080"/>
+        </w:tabs>
+        <w:ind w:left="1080" w:hanging="360"/>
+      </w:pPr>
+      <w:rPr>
+        <w:rFonts w:ascii="OpenSymbol" w:hAnsi="OpenSymbol" w:cs="OpenSymbol" w:hint="default"/>
+        <w:rFonts w:cs="OpenSymbol"/>
+      </w:rPr>
+    </w:lvl>
+    <w:lvl w:ilvl="2">
+      <w:start w:val="1"/>
+      <w:numFmt w:val="bullet"/>
+      <w:lvlText w:val="▪"/>
+      <w:lvlJc w:val="left"/>
+      <w:pPr>
+        <w:tabs>
+          <w:tab w:val="num" w:pos="1440"/>
+        </w:tabs>
+        <w:ind w:left="1440" w:hanging="360"/>
+      </w:pPr>
+      <w:rPr>
+        <w:rFonts w:ascii="OpenSymbol" w:hAnsi="OpenSymbol" w:cs="OpenSymbol" w:hint="default"/>
+        <w:rFonts w:cs="OpenSymbol"/>
+      </w:rPr>
+    </w:lvl>
+    <w:lvl w:ilvl="3">
+      <w:start w:val="1"/>
+      <w:numFmt w:val="bullet"/>
+      <w:lvlText w:val=""/>
+      <w:lvlJc w:val="left"/>
+      <w:pPr>
+        <w:tabs>
+          <w:tab w:val="num" w:pos="1800"/>
+        </w:tabs>
+        <w:ind w:left="1800" w:hanging="360"/>
+      </w:pPr>
+      <w:rPr>
+        <w:rFonts w:ascii="Symbol" w:hAnsi="Symbol" w:cs="Symbol" w:hint="default"/>
+        <w:rFonts w:cs="OpenSymbol"/>
+      </w:rPr>
+    </w:lvl>
+    <w:lvl w:ilvl="4">
+      <w:start w:val="1"/>
+      <w:numFmt w:val="bullet"/>
+      <w:lvlText w:val="◦"/>
+      <w:lvlJc w:val="left"/>
+      <w:pPr>
+        <w:tabs>
+          <w:tab w:val="num" w:pos="2160"/>
+        </w:tabs>
+        <w:ind w:left="2160" w:hanging="360"/>
+      </w:pPr>
+      <w:rPr>
+        <w:rFonts w:ascii="OpenSymbol" w:hAnsi="OpenSymbol" w:cs="OpenSymbol" w:hint="default"/>
+        <w:rFonts w:cs="OpenSymbol"/>
+      </w:rPr>
+    </w:lvl>
+    <w:lvl w:ilvl="5">
+      <w:start w:val="1"/>
+      <w:numFmt w:val="bullet"/>
+      <w:lvlText w:val="▪"/>
+      <w:lvlJc w:val="left"/>
+      <w:pPr>
+        <w:tabs>
+          <w:tab w:val="num" w:pos="2520"/>
+        </w:tabs>
+        <w:ind w:left="2520" w:hanging="360"/>
+      </w:pPr>
+      <w:rPr>
+        <w:rFonts w:ascii="OpenSymbol" w:hAnsi="OpenSymbol" w:cs="OpenSymbol" w:hint="default"/>
+        <w:rFonts w:cs="OpenSymbol"/>
+      </w:rPr>
+    </w:lvl>
+    <w:lvl w:ilvl="6">
+      <w:start w:val="1"/>
+      <w:numFmt w:val="bullet"/>
+      <w:lvlText w:val=""/>
+      <w:lvlJc w:val="left"/>
+      <w:pPr>
+        <w:tabs>
+          <w:tab w:val="num" w:pos="2880"/>
+        </w:tabs>
+        <w:ind w:left="2880" w:hanging="360"/>
+      </w:pPr>
+      <w:rPr>
+        <w:rFonts w:ascii="Symbol" w:hAnsi="Symbol" w:cs="Symbol" w:hint="default"/>
+        <w:rFonts w:cs="OpenSymbol"/>
+      </w:rPr>
+    </w:lvl>
+    <w:lvl w:ilvl="7">
+      <w:start w:val="1"/>
+      <w:numFmt w:val="bullet"/>
+      <w:lvlText w:val="◦"/>
+      <w:lvlJc w:val="left"/>
+      <w:pPr>
+        <w:tabs>
+          <w:tab w:val="num" w:pos="3240"/>
+        </w:tabs>
+        <w:ind w:left="3240" w:hanging="360"/>
+      </w:pPr>
+      <w:rPr>
+        <w:rFonts w:ascii="OpenSymbol" w:hAnsi="OpenSymbol" w:cs="OpenSymbol" w:hint="default"/>
+        <w:rFonts w:cs="OpenSymbol"/>
+      </w:rPr>
+    </w:lvl>
+    <w:lvl w:ilvl="8">
+      <w:start w:val="1"/>
+      <w:numFmt w:val="bullet"/>
+      <w:lvlText w:val="▪"/>
+      <w:lvlJc w:val="left"/>
+      <w:pPr>
+        <w:tabs>
+          <w:tab w:val="num" w:pos="3600"/>
+        </w:tabs>
+        <w:ind w:left="3600" w:hanging="360"/>
+      </w:pPr>
+      <w:rPr>
+        <w:rFonts w:ascii="OpenSymbol" w:hAnsi="OpenSymbol" w:cs="OpenSymbol" w:hint="default"/>
+        <w:rFonts w:cs="OpenSymbol"/>
+      </w:rPr>
+    </w:lvl>
+  </w:abstractNum>
+  <w:abstractNum w:abstractNumId="3">
+    <w:lvl w:ilvl="0">
+      <w:start w:val="1"/>
       <w:numFmt w:val="none"/>
       <w:suff w:val="nothing"/>
       <w:lvlText w:val=""/>
       <w:lvlJc w:val="left"/>
       <w:pPr>
-        <w:tabs>
-          <w:tab w:val="num" w:pos="432"/>
-        </w:tabs>
-        <w:ind w:left="432" w:hanging="432"/>
+        <w:ind w:left="0" w:hanging="0"/>
       </w:pPr>
     </w:lvl>
     <w:lvl w:ilvl="1">
@@ -1568,10 +1774,7 @@
       <w:lvlText w:val=""/>
       <w:lvlJc w:val="left"/>
       <w:pPr>
-        <w:tabs>
-          <w:tab w:val="num" w:pos="576"/>
-        </w:tabs>
-        <w:ind w:left="576" w:hanging="576"/>
+        <w:ind w:left="0" w:hanging="0"/>
       </w:pPr>
     </w:lvl>
     <w:lvl w:ilvl="2">
@@ -1581,10 +1784,7 @@
       <w:lvlText w:val=""/>
       <w:lvlJc w:val="left"/>
       <w:pPr>
-        <w:tabs>
-          <w:tab w:val="num" w:pos="720"/>
-        </w:tabs>
-        <w:ind w:left="720" w:hanging="720"/>
+        <w:ind w:left="0" w:hanging="0"/>
       </w:pPr>
     </w:lvl>
     <w:lvl w:ilvl="3">
@@ -1594,10 +1794,7 @@
       <w:lvlText w:val=""/>
       <w:lvlJc w:val="left"/>
       <w:pPr>
-        <w:tabs>
-          <w:tab w:val="num" w:pos="864"/>
-        </w:tabs>
-        <w:ind w:left="864" w:hanging="864"/>
+        <w:ind w:left="0" w:hanging="0"/>
       </w:pPr>
     </w:lvl>
     <w:lvl w:ilvl="4">
@@ -1607,10 +1804,7 @@
       <w:lvlText w:val=""/>
       <w:lvlJc w:val="left"/>
       <w:pPr>
-        <w:tabs>
-          <w:tab w:val="num" w:pos="1008"/>
-        </w:tabs>
-        <w:ind w:left="1008" w:hanging="1008"/>
+        <w:ind w:left="0" w:hanging="0"/>
       </w:pPr>
     </w:lvl>
     <w:lvl w:ilvl="5">
@@ -1620,10 +1814,7 @@
       <w:lvlText w:val=""/>
       <w:lvlJc w:val="left"/>
       <w:pPr>
-        <w:tabs>
-          <w:tab w:val="num" w:pos="1152"/>
-        </w:tabs>
-        <w:ind w:left="1152" w:hanging="1152"/>
+        <w:ind w:left="0" w:hanging="0"/>
       </w:pPr>
     </w:lvl>
     <w:lvl w:ilvl="6">
@@ -1633,10 +1824,7 @@
       <w:lvlText w:val=""/>
       <w:lvlJc w:val="left"/>
       <w:pPr>
-        <w:tabs>
-          <w:tab w:val="num" w:pos="1296"/>
-        </w:tabs>
-        <w:ind w:left="1296" w:hanging="1296"/>
+        <w:ind w:left="0" w:hanging="0"/>
       </w:pPr>
     </w:lvl>
     <w:lvl w:ilvl="7">
@@ -1646,10 +1834,7 @@
       <w:lvlText w:val=""/>
       <w:lvlJc w:val="left"/>
       <w:pPr>
-        <w:tabs>
-          <w:tab w:val="num" w:pos="1440"/>
-        </w:tabs>
-        <w:ind w:left="1440" w:hanging="1440"/>
+        <w:ind w:left="0" w:hanging="0"/>
       </w:pPr>
     </w:lvl>
     <w:lvl w:ilvl="8">
@@ -1659,10 +1844,7 @@
       <w:lvlText w:val=""/>
       <w:lvlJc w:val="left"/>
       <w:pPr>
-        <w:tabs>
-          <w:tab w:val="num" w:pos="1584"/>
-        </w:tabs>
-        <w:ind w:left="1584" w:hanging="1584"/>
+        <w:ind w:left="0" w:hanging="0"/>
       </w:pPr>
     </w:lvl>
   </w:abstractNum>
@@ -1671,6 +1853,9 @@
   </w:num>
   <w:num w:numId="2">
     <w:abstractNumId w:val="2"/>
+  </w:num>
+  <w:num w:numId="3">
+    <w:abstractNumId w:val="3"/>
   </w:num>
 </w:numbering>
 </file>
@@ -1681,15 +1866,12 @@
     <w:rPrDefault>
       <w:rPr>
         <w:rFonts w:ascii="Calibri" w:hAnsi="Calibri" w:eastAsia="Calibri" w:cs="Calibri"/>
-        <w:sz w:val="22"/>
         <w:szCs w:val="22"/>
         <w:lang w:val="es-CO" w:eastAsia="es-CO" w:bidi="ar-SA"/>
       </w:rPr>
     </w:rPrDefault>
     <w:pPrDefault>
-      <w:pPr>
-        <w:spacing w:lineRule="auto" w:line="259"/>
-      </w:pPr>
+      <w:pPr/>
     </w:pPrDefault>
   </w:docDefaults>
   <w:latentStyles w:defLockedState="0" w:defUIPriority="99" w:defSemiHidden="0" w:defUnhideWhenUsed="0" w:defQFormat="0" w:count="371">
@@ -2077,18 +2259,19 @@
     <w:rPr>
       <w:rFonts w:ascii="Calibri" w:hAnsi="Calibri" w:eastAsia="Calibri" w:cs="Calibri"/>
       <w:color w:val="auto"/>
+      <w:kern w:val="0"/>
       <w:sz w:val="22"/>
       <w:szCs w:val="22"/>
       <w:lang w:val="es-CO" w:eastAsia="es-CO" w:bidi="ar-SA"/>
     </w:rPr>
   </w:style>
-  <w:style w:type="paragraph" w:styleId="Heading1">
+  <w:style w:type="paragraph" w:styleId="Ttulo1">
     <w:name w:val="Heading 1"/>
     <w:basedOn w:val="Normal"/>
     <w:next w:val="Normal"/>
     <w:qFormat/>
     <w:pPr>
-      <w:keepNext/>
+      <w:keepNext w:val="true"/>
       <w:keepLines/>
       <w:spacing w:before="480" w:after="120"/>
       <w:outlineLvl w:val="0"/>
@@ -2099,13 +2282,13 @@
       <w:szCs w:val="48"/>
     </w:rPr>
   </w:style>
-  <w:style w:type="paragraph" w:styleId="Heading2">
+  <w:style w:type="paragraph" w:styleId="Ttulo2">
     <w:name w:val="Heading 2"/>
     <w:basedOn w:val="Normal"/>
     <w:next w:val="Normal"/>
     <w:qFormat/>
     <w:pPr>
-      <w:keepNext/>
+      <w:keepNext w:val="true"/>
       <w:keepLines/>
       <w:spacing w:before="360" w:after="80"/>
       <w:outlineLvl w:val="1"/>
@@ -2116,13 +2299,13 @@
       <w:szCs w:val="36"/>
     </w:rPr>
   </w:style>
-  <w:style w:type="paragraph" w:styleId="Heading3">
+  <w:style w:type="paragraph" w:styleId="Ttulo3">
     <w:name w:val="Heading 3"/>
     <w:basedOn w:val="Normal"/>
     <w:next w:val="Normal"/>
     <w:qFormat/>
     <w:pPr>
-      <w:keepNext/>
+      <w:keepNext w:val="true"/>
       <w:keepLines/>
       <w:spacing w:before="280" w:after="80"/>
       <w:outlineLvl w:val="2"/>
@@ -2133,13 +2316,13 @@
       <w:szCs w:val="28"/>
     </w:rPr>
   </w:style>
-  <w:style w:type="paragraph" w:styleId="Heading4">
+  <w:style w:type="paragraph" w:styleId="Ttulo4">
     <w:name w:val="Heading 4"/>
     <w:basedOn w:val="Normal"/>
     <w:next w:val="Normal"/>
     <w:qFormat/>
     <w:pPr>
-      <w:keepNext/>
+      <w:keepNext w:val="true"/>
       <w:keepLines/>
       <w:spacing w:before="240" w:after="40"/>
       <w:outlineLvl w:val="3"/>
@@ -2150,13 +2333,13 @@
       <w:szCs w:val="24"/>
     </w:rPr>
   </w:style>
-  <w:style w:type="paragraph" w:styleId="Heading5">
+  <w:style w:type="paragraph" w:styleId="Ttulo5">
     <w:name w:val="Heading 5"/>
     <w:basedOn w:val="Normal"/>
     <w:next w:val="Normal"/>
     <w:qFormat/>
     <w:pPr>
-      <w:keepNext/>
+      <w:keepNext w:val="true"/>
       <w:keepLines/>
       <w:spacing w:before="220" w:after="40"/>
       <w:outlineLvl w:val="4"/>
@@ -2165,13 +2348,13 @@
       <w:b/>
     </w:rPr>
   </w:style>
-  <w:style w:type="paragraph" w:styleId="Heading6">
+  <w:style w:type="paragraph" w:styleId="Ttulo6">
     <w:name w:val="Heading 6"/>
     <w:basedOn w:val="Normal"/>
     <w:next w:val="Normal"/>
     <w:qFormat/>
     <w:pPr>
-      <w:keepNext/>
+      <w:keepNext w:val="true"/>
       <w:keepLines/>
       <w:spacing w:before="200" w:after="40"/>
       <w:outlineLvl w:val="5"/>
@@ -2284,13 +2467,29 @@
       <w:szCs w:val="24"/>
     </w:rPr>
   </w:style>
-  <w:style w:type="paragraph" w:styleId="Heading">
-    <w:name w:val="Heading"/>
+  <w:style w:type="character" w:styleId="ListLabel11">
+    <w:name w:val="ListLabel 11"/>
+    <w:qFormat/>
+    <w:rPr>
+      <w:rFonts w:eastAsia="Arial" w:cs="Arial"/>
+      <w:sz w:val="24"/>
+      <w:szCs w:val="24"/>
+    </w:rPr>
+  </w:style>
+  <w:style w:type="character" w:styleId="Vietas">
+    <w:name w:val="Viñetas"/>
+    <w:qFormat/>
+    <w:rPr>
+      <w:rFonts w:ascii="OpenSymbol" w:hAnsi="OpenSymbol" w:eastAsia="OpenSymbol" w:cs="OpenSymbol"/>
+    </w:rPr>
+  </w:style>
+  <w:style w:type="paragraph" w:styleId="Ttulo">
+    <w:name w:val="Título"/>
     <w:basedOn w:val="Normal"/>
-    <w:next w:val="TextBody"/>
+    <w:next w:val="Cuerpodetexto"/>
     <w:qFormat/>
     <w:pPr>
-      <w:keepNext/>
+      <w:keepNext w:val="true"/>
       <w:spacing w:before="240" w:after="120"/>
     </w:pPr>
     <w:rPr>
@@ -2299,7 +2498,7 @@
       <w:szCs w:val="28"/>
     </w:rPr>
   </w:style>
-  <w:style w:type="paragraph" w:styleId="TextBody">
+  <w:style w:type="paragraph" w:styleId="Cuerpodetexto">
     <w:name w:val="Body Text"/>
     <w:basedOn w:val="Normal"/>
     <w:pPr>
@@ -2307,15 +2506,15 @@
     </w:pPr>
     <w:rPr/>
   </w:style>
-  <w:style w:type="paragraph" w:styleId="List">
+  <w:style w:type="paragraph" w:styleId="Lista">
     <w:name w:val="List"/>
-    <w:basedOn w:val="TextBody"/>
+    <w:basedOn w:val="Cuerpodetexto"/>
     <w:pPr/>
     <w:rPr>
       <w:rFonts w:cs="Lohit Devanagari"/>
     </w:rPr>
   </w:style>
-  <w:style w:type="paragraph" w:styleId="Caption">
+  <w:style w:type="paragraph" w:styleId="Leyenda">
     <w:name w:val="Caption"/>
     <w:basedOn w:val="Normal"/>
     <w:qFormat/>
@@ -2331,8 +2530,8 @@
       <w:szCs w:val="24"/>
     </w:rPr>
   </w:style>
-  <w:style w:type="paragraph" w:styleId="Index">
-    <w:name w:val="Index"/>
+  <w:style w:type="paragraph" w:styleId="Ndice">
+    <w:name w:val="Índice"/>
     <w:basedOn w:val="Normal"/>
     <w:qFormat/>
     <w:pPr>
@@ -2342,13 +2541,13 @@
       <w:rFonts w:cs="Lohit Devanagari"/>
     </w:rPr>
   </w:style>
-  <w:style w:type="paragraph" w:styleId="Title">
+  <w:style w:type="paragraph" w:styleId="Titular">
     <w:name w:val="Title"/>
     <w:basedOn w:val="Normal"/>
     <w:next w:val="Normal"/>
     <w:qFormat/>
     <w:pPr>
-      <w:keepNext/>
+      <w:keepNext w:val="true"/>
       <w:keepLines/>
       <w:spacing w:before="480" w:after="120"/>
     </w:pPr>
@@ -2358,13 +2557,13 @@
       <w:szCs w:val="72"/>
     </w:rPr>
   </w:style>
-  <w:style w:type="paragraph" w:styleId="Subtitle">
+  <w:style w:type="paragraph" w:styleId="Subttulo">
     <w:name w:val="Subtitle"/>
     <w:basedOn w:val="Normal"/>
     <w:next w:val="Normal"/>
     <w:qFormat/>
     <w:pPr>
-      <w:keepNext/>
+      <w:keepNext w:val="true"/>
       <w:keepLines/>
       <w:spacing w:before="360" w:after="80"/>
     </w:pPr>
@@ -2376,7 +2575,7 @@
       <w:szCs w:val="48"/>
     </w:rPr>
   </w:style>
-  <w:style w:type="paragraph" w:styleId="Header">
+  <w:style w:type="paragraph" w:styleId="Cabecera">
     <w:name w:val="Header"/>
     <w:basedOn w:val="Normal"/>
     <w:link w:val="EncabezadoCar"/>
@@ -2392,7 +2591,7 @@
     </w:pPr>
     <w:rPr/>
   </w:style>
-  <w:style w:type="paragraph" w:styleId="Footer">
+  <w:style w:type="paragraph" w:styleId="Piedepgina">
     <w:name w:val="Footer"/>
     <w:basedOn w:val="Normal"/>
     <w:link w:val="PiedepginaCar"/>

</xml_diff>